<commit_message>
Act reque (formato txt)
</commit_message>
<xml_diff>
--- a/Requerimientos/Requerimientos POO.docx
+++ b/Requerimientos/Requerimientos POO.docx
@@ -641,8 +641,6 @@
         </w:rPr>
         <w:t>: Incluye la capacidad máxima y porcentaje de aforo</w:t>
       </w:r>
-      <w:bookmarkStart w:id="0" w:name="_GoBack"/>
-      <w:bookmarkEnd w:id="0"/>
     </w:p>
     <w:p>
       <w:pPr>
@@ -901,6 +899,14 @@
         </w:rPr>
         <w:t xml:space="preserve"> CU-51</w:t>
       </w:r>
+      <w:r>
+        <w:rPr>
+          <w:rFonts w:ascii="Bahnschrift Light" w:hAnsi="Bahnschrift Light"/>
+          <w:sz w:val="24"/>
+          <w:lang w:val="es-ES"/>
+        </w:rPr>
+        <w:t xml:space="preserve"> (Archivo aparte)</w:t>
+      </w:r>
     </w:p>
     <w:p>
       <w:pPr>
@@ -931,6 +937,32 @@
         </w:rPr>
         <w:t xml:space="preserve"> CU-52</w:t>
       </w:r>
+      <w:r>
+        <w:rPr>
+          <w:rFonts w:ascii="Bahnschrift Light" w:hAnsi="Bahnschrift Light"/>
+          <w:sz w:val="24"/>
+          <w:lang w:val="es-ES"/>
+        </w:rPr>
+        <w:t xml:space="preserve">    </w:t>
+      </w:r>
+      <w:proofErr w:type="gramStart"/>
+      <w:r>
+        <w:rPr>
+          <w:rFonts w:ascii="Bahnschrift Light" w:hAnsi="Bahnschrift Light"/>
+          <w:sz w:val="24"/>
+          <w:lang w:val="es-ES"/>
+        </w:rPr>
+        <w:t xml:space="preserve">   (</w:t>
+      </w:r>
+      <w:proofErr w:type="gramEnd"/>
+      <w:r>
+        <w:rPr>
+          <w:rFonts w:ascii="Bahnschrift Light" w:hAnsi="Bahnschrift Light"/>
+          <w:sz w:val="24"/>
+          <w:lang w:val="es-ES"/>
+        </w:rPr>
+        <w:t>Diarios)</w:t>
+      </w:r>
     </w:p>
     <w:p>
       <w:pPr>
@@ -961,6 +993,32 @@
         </w:rPr>
         <w:t xml:space="preserve"> CU-53</w:t>
       </w:r>
+      <w:r>
+        <w:rPr>
+          <w:rFonts w:ascii="Bahnschrift Light" w:hAnsi="Bahnschrift Light"/>
+          <w:sz w:val="24"/>
+          <w:lang w:val="es-ES"/>
+        </w:rPr>
+        <w:t xml:space="preserve"> </w:t>
+      </w:r>
+      <w:proofErr w:type="gramStart"/>
+      <w:r>
+        <w:rPr>
+          <w:rFonts w:ascii="Bahnschrift Light" w:hAnsi="Bahnschrift Light"/>
+          <w:sz w:val="24"/>
+          <w:lang w:val="es-ES"/>
+        </w:rPr>
+        <w:t xml:space="preserve">   (</w:t>
+      </w:r>
+      <w:proofErr w:type="gramEnd"/>
+      <w:r>
+        <w:rPr>
+          <w:rFonts w:ascii="Bahnschrift Light" w:hAnsi="Bahnschrift Light"/>
+          <w:sz w:val="24"/>
+          <w:lang w:val="es-ES"/>
+        </w:rPr>
+        <w:t>Diarios)</w:t>
+      </w:r>
     </w:p>
     <w:p>
       <w:pPr>
@@ -1037,6 +1095,14 @@
         </w:rPr>
         <w:t xml:space="preserve"> CU-55</w:t>
       </w:r>
+      <w:r>
+        <w:rPr>
+          <w:rFonts w:ascii="Bahnschrift Light" w:hAnsi="Bahnschrift Light"/>
+          <w:sz w:val="24"/>
+          <w:lang w:val="es-ES"/>
+        </w:rPr>
+        <w:t xml:space="preserve"> </w:t>
+      </w:r>
     </w:p>
     <w:p>
       <w:pPr>
@@ -1587,6 +1653,503 @@
         </w:rPr>
         <w:t>*Eventualmente llamaría a Despachar pedido CU-75</w:t>
       </w:r>
+    </w:p>
+    <w:p>
+      <w:pPr>
+        <w:rPr>
+          <w:rFonts w:ascii="Bahnschrift Light" w:hAnsi="Bahnschrift Light"/>
+          <w:color w:val="000000" w:themeColor="text1"/>
+          <w:sz w:val="24"/>
+          <w:lang w:val="es-ES"/>
+        </w:rPr>
+      </w:pPr>
+      <w:r>
+        <w:rPr>
+          <w:rFonts w:ascii="Bahnschrift Light" w:hAnsi="Bahnschrift Light"/>
+          <w:color w:val="000000" w:themeColor="text1"/>
+          <w:sz w:val="24"/>
+          <w:lang w:val="es-ES"/>
+        </w:rPr>
+        <w:br w:type="page"/>
+      </w:r>
+    </w:p>
+    <w:p>
+      <w:pPr>
+        <w:pStyle w:val="Prrafodelista"/>
+        <w:ind w:left="1080"/>
+        <w:rPr>
+          <w:rFonts w:ascii="Bahnschrift Light" w:hAnsi="Bahnschrift Light"/>
+          <w:color w:val="4472C4" w:themeColor="accent1"/>
+          <w:sz w:val="24"/>
+          <w:lang w:val="es-ES"/>
+        </w:rPr>
+      </w:pPr>
+      <w:r>
+        <w:rPr>
+          <w:rFonts w:ascii="Bahnschrift Light" w:hAnsi="Bahnschrift Light"/>
+          <w:color w:val="4472C4" w:themeColor="accent1"/>
+          <w:sz w:val="24"/>
+          <w:lang w:val="es-ES"/>
+        </w:rPr>
+        <w:lastRenderedPageBreak/>
+        <w:t>Archivos de texto</w:t>
+      </w:r>
+    </w:p>
+    <w:p>
+      <w:pPr>
+        <w:rPr>
+          <w:rFonts w:ascii="Bahnschrift Light" w:hAnsi="Bahnschrift Light"/>
+          <w:color w:val="000000" w:themeColor="text1"/>
+          <w:sz w:val="24"/>
+          <w:lang w:val="es-ES"/>
+        </w:rPr>
+      </w:pPr>
+      <w:r>
+        <w:rPr>
+          <w:rFonts w:ascii="Bahnschrift Light" w:hAnsi="Bahnschrift Light"/>
+          <w:color w:val="000000" w:themeColor="text1"/>
+          <w:sz w:val="24"/>
+          <w:lang w:val="es-ES"/>
+        </w:rPr>
+        <w:t xml:space="preserve">Para el manejo de archivos, se utilizará un </w:t>
+      </w:r>
+      <w:proofErr w:type="spellStart"/>
+      <w:r>
+        <w:rPr>
+          <w:rFonts w:ascii="Bahnschrift Light" w:hAnsi="Bahnschrift Light"/>
+          <w:color w:val="000000" w:themeColor="text1"/>
+          <w:sz w:val="24"/>
+          <w:lang w:val="es-ES"/>
+        </w:rPr>
+        <w:t>strategy</w:t>
+      </w:r>
+      <w:proofErr w:type="spellEnd"/>
+    </w:p>
+    <w:p>
+      <w:pPr>
+        <w:rPr>
+          <w:rFonts w:ascii="Bahnschrift Light" w:hAnsi="Bahnschrift Light"/>
+          <w:color w:val="000000" w:themeColor="text1"/>
+          <w:sz w:val="24"/>
+          <w:lang w:val="es-ES"/>
+        </w:rPr>
+      </w:pPr>
+      <w:r>
+        <w:rPr>
+          <w:rFonts w:ascii="Bahnschrift Light" w:hAnsi="Bahnschrift Light"/>
+          <w:color w:val="000000" w:themeColor="text1"/>
+          <w:sz w:val="24"/>
+          <w:lang w:val="es-ES"/>
+        </w:rPr>
+        <w:t xml:space="preserve">Administradores: </w:t>
+      </w:r>
+    </w:p>
+    <w:p>
+      <w:pPr>
+        <w:ind w:firstLine="708"/>
+        <w:rPr>
+          <w:rFonts w:ascii="Bahnschrift Light" w:hAnsi="Bahnschrift Light"/>
+          <w:color w:val="000000" w:themeColor="text1"/>
+          <w:sz w:val="24"/>
+          <w:lang w:val="es-ES"/>
+        </w:rPr>
+      </w:pPr>
+      <w:proofErr w:type="spellStart"/>
+      <w:proofErr w:type="gramStart"/>
+      <w:r>
+        <w:rPr>
+          <w:rFonts w:ascii="Bahnschrift Light" w:hAnsi="Bahnschrift Light"/>
+          <w:color w:val="000000" w:themeColor="text1"/>
+          <w:sz w:val="24"/>
+          <w:lang w:val="es-ES"/>
+        </w:rPr>
+        <w:t>CodigoAcceso;Nombre</w:t>
+      </w:r>
+      <w:proofErr w:type="spellEnd"/>
+      <w:proofErr w:type="gramEnd"/>
+    </w:p>
+    <w:p>
+      <w:pPr>
+        <w:rPr>
+          <w:rFonts w:ascii="Bahnschrift Light" w:hAnsi="Bahnschrift Light"/>
+          <w:color w:val="000000" w:themeColor="text1"/>
+          <w:sz w:val="24"/>
+          <w:lang w:val="es-ES"/>
+        </w:rPr>
+      </w:pPr>
+      <w:r>
+        <w:rPr>
+          <w:rFonts w:ascii="Bahnschrift Light" w:hAnsi="Bahnschrift Light"/>
+          <w:color w:val="000000" w:themeColor="text1"/>
+          <w:sz w:val="24"/>
+          <w:lang w:val="es-ES"/>
+        </w:rPr>
+        <w:t>Plat</w:t>
+      </w:r>
+      <w:bookmarkStart w:id="0" w:name="_GoBack"/>
+      <w:bookmarkEnd w:id="0"/>
+      <w:r>
+        <w:rPr>
+          <w:rFonts w:ascii="Bahnschrift Light" w:hAnsi="Bahnschrift Light"/>
+          <w:color w:val="000000" w:themeColor="text1"/>
+          <w:sz w:val="24"/>
+          <w:lang w:val="es-ES"/>
+        </w:rPr>
+        <w:t>o</w:t>
+      </w:r>
+    </w:p>
+    <w:p>
+      <w:pPr>
+        <w:rPr>
+          <w:rFonts w:ascii="Bahnschrift Light" w:hAnsi="Bahnschrift Light"/>
+          <w:color w:val="000000" w:themeColor="text1"/>
+          <w:sz w:val="24"/>
+          <w:lang w:val="es-ES"/>
+        </w:rPr>
+      </w:pPr>
+      <w:r>
+        <w:rPr>
+          <w:rFonts w:ascii="Bahnschrift Light" w:hAnsi="Bahnschrift Light"/>
+          <w:color w:val="000000" w:themeColor="text1"/>
+          <w:sz w:val="24"/>
+          <w:lang w:val="es-ES"/>
+        </w:rPr>
+        <w:tab/>
+      </w:r>
+      <w:proofErr w:type="spellStart"/>
+      <w:proofErr w:type="gramStart"/>
+      <w:r>
+        <w:rPr>
+          <w:rFonts w:ascii="Bahnschrift Light" w:hAnsi="Bahnschrift Light"/>
+          <w:color w:val="000000" w:themeColor="text1"/>
+          <w:sz w:val="24"/>
+          <w:lang w:val="es-ES"/>
+        </w:rPr>
+        <w:t>Codigo</w:t>
+      </w:r>
+      <w:r>
+        <w:rPr>
+          <w:rFonts w:ascii="Bahnschrift Light" w:hAnsi="Bahnschrift Light"/>
+          <w:color w:val="000000" w:themeColor="text1"/>
+          <w:sz w:val="24"/>
+          <w:lang w:val="es-ES"/>
+        </w:rPr>
+        <w:t>Platillo</w:t>
+      </w:r>
+      <w:r>
+        <w:rPr>
+          <w:rFonts w:ascii="Bahnschrift Light" w:hAnsi="Bahnschrift Light"/>
+          <w:color w:val="000000" w:themeColor="text1"/>
+          <w:sz w:val="24"/>
+          <w:lang w:val="es-ES"/>
+        </w:rPr>
+        <w:t>;Nombre</w:t>
+      </w:r>
+      <w:proofErr w:type="gramEnd"/>
+      <w:r>
+        <w:rPr>
+          <w:rFonts w:ascii="Bahnschrift Light" w:hAnsi="Bahnschrift Light"/>
+          <w:color w:val="000000" w:themeColor="text1"/>
+          <w:sz w:val="24"/>
+          <w:lang w:val="es-ES"/>
+        </w:rPr>
+        <w:t>;Disponibilidad</w:t>
+      </w:r>
+      <w:r>
+        <w:rPr>
+          <w:rFonts w:ascii="Bahnschrift Light" w:hAnsi="Bahnschrift Light"/>
+          <w:color w:val="000000" w:themeColor="text1"/>
+          <w:sz w:val="24"/>
+          <w:lang w:val="es-ES"/>
+        </w:rPr>
+        <w:t>;</w:t>
+      </w:r>
+      <w:r>
+        <w:rPr>
+          <w:rFonts w:ascii="Bahnschrift Light" w:hAnsi="Bahnschrift Light"/>
+          <w:color w:val="000000" w:themeColor="text1"/>
+          <w:sz w:val="24"/>
+          <w:lang w:val="es-ES"/>
+        </w:rPr>
+        <w:t>Precio</w:t>
+      </w:r>
+      <w:r>
+        <w:rPr>
+          <w:rFonts w:ascii="Bahnschrift Light" w:hAnsi="Bahnschrift Light"/>
+          <w:color w:val="000000" w:themeColor="text1"/>
+          <w:sz w:val="24"/>
+          <w:lang w:val="es-ES"/>
+        </w:rPr>
+        <w:t>;Tipo</w:t>
+      </w:r>
+      <w:proofErr w:type="spellEnd"/>
+    </w:p>
+    <w:p>
+      <w:pPr>
+        <w:rPr>
+          <w:rFonts w:ascii="Bahnschrift Light" w:hAnsi="Bahnschrift Light"/>
+          <w:color w:val="000000" w:themeColor="text1"/>
+          <w:sz w:val="24"/>
+          <w:lang w:val="es-ES"/>
+        </w:rPr>
+      </w:pPr>
+      <w:r>
+        <w:rPr>
+          <w:rFonts w:ascii="Bahnschrift Light" w:hAnsi="Bahnschrift Light"/>
+          <w:color w:val="000000" w:themeColor="text1"/>
+          <w:sz w:val="24"/>
+          <w:lang w:val="es-ES"/>
+        </w:rPr>
+        <w:t>Combos:</w:t>
+      </w:r>
+    </w:p>
+    <w:p>
+      <w:pPr>
+        <w:rPr>
+          <w:rFonts w:ascii="Bahnschrift Light" w:hAnsi="Bahnschrift Light"/>
+          <w:color w:val="000000" w:themeColor="text1"/>
+          <w:sz w:val="24"/>
+          <w:lang w:val="es-ES"/>
+        </w:rPr>
+      </w:pPr>
+      <w:r>
+        <w:rPr>
+          <w:rFonts w:ascii="Bahnschrift Light" w:hAnsi="Bahnschrift Light"/>
+          <w:color w:val="000000" w:themeColor="text1"/>
+          <w:sz w:val="24"/>
+          <w:lang w:val="es-ES"/>
+        </w:rPr>
+        <w:tab/>
+      </w:r>
+      <w:proofErr w:type="gramStart"/>
+      <w:r>
+        <w:rPr>
+          <w:rFonts w:ascii="Bahnschrift Light" w:hAnsi="Bahnschrift Light"/>
+          <w:color w:val="000000" w:themeColor="text1"/>
+          <w:sz w:val="24"/>
+          <w:lang w:val="es-ES"/>
+        </w:rPr>
+        <w:t>Codigo</w:t>
+      </w:r>
+      <w:r>
+        <w:rPr>
+          <w:rFonts w:ascii="Bahnschrift Light" w:hAnsi="Bahnschrift Light"/>
+          <w:color w:val="000000" w:themeColor="text1"/>
+          <w:sz w:val="24"/>
+          <w:lang w:val="es-ES"/>
+        </w:rPr>
+        <w:t>Combo</w:t>
+      </w:r>
+      <w:r>
+        <w:rPr>
+          <w:rFonts w:ascii="Bahnschrift Light" w:hAnsi="Bahnschrift Light"/>
+          <w:color w:val="000000" w:themeColor="text1"/>
+          <w:sz w:val="24"/>
+          <w:lang w:val="es-ES"/>
+        </w:rPr>
+        <w:t>;Nombre</w:t>
+      </w:r>
+      <w:proofErr w:type="gramEnd"/>
+      <w:r>
+        <w:rPr>
+          <w:rFonts w:ascii="Bahnschrift Light" w:hAnsi="Bahnschrift Light"/>
+          <w:color w:val="000000" w:themeColor="text1"/>
+          <w:sz w:val="24"/>
+          <w:lang w:val="es-ES"/>
+        </w:rPr>
+        <w:t>;Disponibilidad;Precio</w:t>
+      </w:r>
+      <w:r>
+        <w:rPr>
+          <w:rFonts w:ascii="Bahnschrift Light" w:hAnsi="Bahnschrift Light"/>
+          <w:color w:val="000000" w:themeColor="text1"/>
+          <w:sz w:val="24"/>
+          <w:lang w:val="es-ES"/>
+        </w:rPr>
+        <w:t>;</w:t>
+      </w:r>
+      <w:r>
+        <w:rPr>
+          <w:rFonts w:ascii="Bahnschrift Light" w:hAnsi="Bahnschrift Light"/>
+          <w:color w:val="000000" w:themeColor="text1"/>
+          <w:sz w:val="24"/>
+          <w:lang w:val="es-ES"/>
+        </w:rPr>
+        <w:t>Descripcion;</w:t>
+      </w:r>
+      <w:r>
+        <w:rPr>
+          <w:rFonts w:ascii="Bahnschrift Light" w:hAnsi="Bahnschrift Light"/>
+          <w:color w:val="000000" w:themeColor="text1"/>
+          <w:sz w:val="24"/>
+          <w:lang w:val="es-ES"/>
+        </w:rPr>
+        <w:t>CodigoPlatillo</w:t>
+      </w:r>
+    </w:p>
+    <w:p>
+      <w:pPr>
+        <w:rPr>
+          <w:rFonts w:ascii="Bahnschrift Light" w:hAnsi="Bahnschrift Light"/>
+          <w:color w:val="000000" w:themeColor="text1"/>
+          <w:sz w:val="24"/>
+          <w:lang w:val="es-ES"/>
+        </w:rPr>
+      </w:pPr>
+      <w:r>
+        <w:rPr>
+          <w:rFonts w:ascii="Bahnschrift Light" w:hAnsi="Bahnschrift Light"/>
+          <w:color w:val="000000" w:themeColor="text1"/>
+          <w:sz w:val="24"/>
+          <w:lang w:val="es-ES"/>
+        </w:rPr>
+        <w:t>Historial:</w:t>
+      </w:r>
+    </w:p>
+    <w:p>
+      <w:pPr>
+        <w:ind w:left="708"/>
+        <w:rPr>
+          <w:rFonts w:ascii="Bahnschrift Light" w:hAnsi="Bahnschrift Light"/>
+          <w:color w:val="000000" w:themeColor="text1"/>
+          <w:sz w:val="24"/>
+          <w:lang w:val="es-ES"/>
+        </w:rPr>
+      </w:pPr>
+      <w:proofErr w:type="spellStart"/>
+      <w:r>
+        <w:rPr>
+          <w:rFonts w:ascii="Bahnschrift Light" w:hAnsi="Bahnschrift Light"/>
+          <w:color w:val="000000" w:themeColor="text1"/>
+          <w:sz w:val="24"/>
+          <w:lang w:val="es-ES"/>
+        </w:rPr>
+        <w:t>ClientesPresenciales</w:t>
+      </w:r>
+      <w:proofErr w:type="spellEnd"/>
+    </w:p>
+    <w:p>
+      <w:pPr>
+        <w:ind w:left="708"/>
+        <w:rPr>
+          <w:rFonts w:ascii="Bahnschrift Light" w:hAnsi="Bahnschrift Light"/>
+          <w:color w:val="000000" w:themeColor="text1"/>
+          <w:sz w:val="24"/>
+          <w:lang w:val="es-ES"/>
+        </w:rPr>
+      </w:pPr>
+      <w:r>
+        <w:rPr>
+          <w:rFonts w:ascii="Bahnschrift Light" w:hAnsi="Bahnschrift Light"/>
+          <w:color w:val="000000" w:themeColor="text1"/>
+          <w:sz w:val="24"/>
+          <w:lang w:val="es-ES"/>
+        </w:rPr>
+        <w:tab/>
+        <w:t>Cedula</w:t>
+      </w:r>
+    </w:p>
+    <w:p>
+      <w:pPr>
+        <w:ind w:left="708"/>
+        <w:rPr>
+          <w:rFonts w:ascii="Bahnschrift Light" w:hAnsi="Bahnschrift Light"/>
+          <w:color w:val="000000" w:themeColor="text1"/>
+          <w:sz w:val="24"/>
+          <w:lang w:val="es-ES"/>
+        </w:rPr>
+      </w:pPr>
+      <w:proofErr w:type="spellStart"/>
+      <w:r>
+        <w:rPr>
+          <w:rFonts w:ascii="Bahnschrift Light" w:hAnsi="Bahnschrift Light"/>
+          <w:color w:val="000000" w:themeColor="text1"/>
+          <w:sz w:val="24"/>
+          <w:lang w:val="es-ES"/>
+        </w:rPr>
+        <w:t>GananciasMes</w:t>
+      </w:r>
+      <w:proofErr w:type="spellEnd"/>
+    </w:p>
+    <w:p>
+      <w:pPr>
+        <w:ind w:left="708"/>
+        <w:rPr>
+          <w:rFonts w:ascii="Bahnschrift Light" w:hAnsi="Bahnschrift Light"/>
+          <w:color w:val="000000" w:themeColor="text1"/>
+          <w:sz w:val="24"/>
+          <w:lang w:val="es-ES"/>
+        </w:rPr>
+      </w:pPr>
+      <w:r>
+        <w:rPr>
+          <w:rFonts w:ascii="Bahnschrift Light" w:hAnsi="Bahnschrift Light"/>
+          <w:color w:val="000000" w:themeColor="text1"/>
+          <w:sz w:val="24"/>
+          <w:lang w:val="es-ES"/>
+        </w:rPr>
+        <w:tab/>
+        <w:t>Entero</w:t>
+      </w:r>
+    </w:p>
+    <w:p>
+      <w:pPr>
+        <w:rPr>
+          <w:rFonts w:ascii="Bahnschrift Light" w:hAnsi="Bahnschrift Light"/>
+          <w:color w:val="000000" w:themeColor="text1"/>
+          <w:sz w:val="24"/>
+          <w:lang w:val="es-ES"/>
+        </w:rPr>
+      </w:pPr>
+      <w:r>
+        <w:rPr>
+          <w:rFonts w:ascii="Bahnschrift Light" w:hAnsi="Bahnschrift Light"/>
+          <w:color w:val="000000" w:themeColor="text1"/>
+          <w:sz w:val="24"/>
+          <w:lang w:val="es-ES"/>
+        </w:rPr>
+        <w:t>Reportes:</w:t>
+      </w:r>
+    </w:p>
+    <w:p>
+      <w:pPr>
+        <w:rPr>
+          <w:rFonts w:ascii="Bahnschrift Light" w:hAnsi="Bahnschrift Light"/>
+          <w:color w:val="000000" w:themeColor="text1"/>
+          <w:sz w:val="24"/>
+          <w:lang w:val="es-ES"/>
+        </w:rPr>
+      </w:pPr>
+      <w:r>
+        <w:rPr>
+          <w:rFonts w:ascii="Bahnschrift Light" w:hAnsi="Bahnschrift Light"/>
+          <w:color w:val="000000" w:themeColor="text1"/>
+          <w:sz w:val="24"/>
+          <w:lang w:val="es-ES"/>
+        </w:rPr>
+        <w:tab/>
+        <w:t>Archivo de salida con el detalle</w:t>
+      </w:r>
+    </w:p>
+    <w:p>
+      <w:pPr>
+        <w:rPr>
+          <w:rFonts w:ascii="Bahnschrift Light" w:hAnsi="Bahnschrift Light"/>
+          <w:color w:val="000000" w:themeColor="text1"/>
+          <w:sz w:val="24"/>
+          <w:lang w:val="es-ES"/>
+        </w:rPr>
+      </w:pPr>
+    </w:p>
+    <w:p>
+      <w:pPr>
+        <w:rPr>
+          <w:rFonts w:ascii="Bahnschrift Light" w:hAnsi="Bahnschrift Light"/>
+          <w:color w:val="000000" w:themeColor="text1"/>
+          <w:sz w:val="24"/>
+          <w:lang w:val="es-ES"/>
+        </w:rPr>
+      </w:pPr>
     </w:p>
     <w:sectPr>
       <w:pgSz w:w="12240" w:h="15840"/>

</xml_diff>